<commit_message>
La la la commit
</commit_message>
<xml_diff>
--- a/Декодирование/1/Отчет.docx
+++ b/Декодирование/1/Отчет.docx
@@ -225,10 +225,7 @@
     </w:p>
     <w:p>
       <w:r>
-        <w:t xml:space="preserve">2) </w:t>
-      </w:r>
-      <w:r>
-        <w:t>Допустим, что была передана закодированная последовательность 0110011, которая содержит одну ошибку в 5-м символе.</w:t>
+        <w:t>2) Допустим, что была передана закодированная последовательность 0110011, которая содержит одну ошибку в 5-м символе.</w:t>
       </w:r>
     </w:p>
     <w:p>
@@ -368,13 +365,7 @@
         <w:t>INF</w:t>
       </w:r>
       <w:r>
-        <w:t xml:space="preserve"> </w:t>
-      </w:r>
-      <w:r>
-        <w:t>— это</w:t>
-      </w:r>
-      <w:r>
-        <w:t xml:space="preserve"> значение бесконечности, которое означает отсутствие ошибок.</w:t>
+        <w:t xml:space="preserve"> — это значение бесконечности, которое означает отсутствие ошибок.</w:t>
       </w:r>
     </w:p>
     <w:p>
@@ -388,8 +379,6 @@
       </w:r>
       <w:r>
         <w:tab/>
-      </w:r>
-      <w:r>
         <w:t>Исправляем ошибки, инвертируя биты в этих символах:</w:t>
       </w:r>
     </w:p>
@@ -405,15 +394,9 @@
     </w:p>
     <w:p>
       <w:r>
-        <w:rPr>
-          <w:lang w:val="en-US"/>
-        </w:rPr>
         <w:t>5.</w:t>
       </w:r>
       <w:r>
-        <w:rPr>
-          <w:lang w:val="en-US"/>
-        </w:rPr>
         <w:tab/>
       </w:r>
       <w:r>
@@ -3134,9 +3117,800 @@
     </w:p>
     <w:p>
       <w:pPr>
+        <w:pStyle w:val="ac"/>
+        <w:ind w:firstLine="0"/>
+        <w:jc w:val="left"/>
+        <w:rPr>
+          <w:i/>
+          <w:iCs/>
+          <w:lang w:val="en-US"/>
+        </w:rPr>
+      </w:pPr>
+    </w:p>
+    <w:p>
+      <w:pPr>
+        <w:pStyle w:val="ac"/>
+        <w:ind w:firstLine="0"/>
+        <w:jc w:val="left"/>
+        <w:rPr>
+          <w:i/>
+          <w:iCs/>
+          <w:lang w:val="en-US"/>
+        </w:rPr>
+      </w:pPr>
+      <w:r>
+        <w:rPr>
+          <w:i/>
+          <w:iCs/>
+          <w:lang w:val="en-US"/>
+        </w:rPr>
+        <w:t>codeword = [1, 0, 1, 1, 0, 0, 1]</w:t>
+      </w:r>
+    </w:p>
+    <w:p>
+      <w:pPr>
+        <w:pStyle w:val="ac"/>
+        <w:ind w:firstLine="0"/>
+        <w:jc w:val="left"/>
+        <w:rPr>
+          <w:i/>
+          <w:iCs/>
+          <w:lang w:val="en-US"/>
+        </w:rPr>
+      </w:pPr>
+      <w:r>
+        <w:rPr>
+          <w:i/>
+          <w:iCs/>
+          <w:lang w:val="en-US"/>
+        </w:rPr>
+        <w:t>t = 1</w:t>
+      </w:r>
+    </w:p>
+    <w:p>
+      <w:pPr>
+        <w:pStyle w:val="ac"/>
+        <w:ind w:firstLine="0"/>
+        <w:jc w:val="left"/>
+        <w:rPr>
+          <w:i/>
+          <w:iCs/>
+          <w:lang w:val="en-US"/>
+        </w:rPr>
+      </w:pPr>
+      <w:r>
+        <w:rPr>
+          <w:i/>
+          <w:iCs/>
+          <w:lang w:val="en-US"/>
+        </w:rPr>
+        <w:t>alpha = 2</w:t>
+      </w:r>
+    </w:p>
+    <w:p>
+      <w:pPr>
+        <w:pStyle w:val="ac"/>
+        <w:ind w:firstLine="0"/>
+        <w:jc w:val="left"/>
+        <w:rPr>
+          <w:i/>
+          <w:iCs/>
+          <w:lang w:val="en-US"/>
+        </w:rPr>
+      </w:pPr>
+    </w:p>
+    <w:p>
+      <w:pPr>
+        <w:pStyle w:val="ac"/>
+        <w:ind w:firstLine="0"/>
+        <w:jc w:val="left"/>
+        <w:rPr>
+          <w:i/>
+          <w:iCs/>
+          <w:lang w:val="en-US"/>
+        </w:rPr>
+      </w:pPr>
+    </w:p>
+    <w:p>
+      <w:pPr>
+        <w:pStyle w:val="ac"/>
+        <w:ind w:firstLine="0"/>
+        <w:jc w:val="left"/>
+        <w:rPr>
+          <w:i/>
+          <w:iCs/>
+          <w:lang w:val="en-US"/>
+        </w:rPr>
+      </w:pPr>
+      <w:proofErr w:type="spellStart"/>
+      <w:r>
+        <w:rPr>
+          <w:i/>
+          <w:iCs/>
+          <w:lang w:val="en-US"/>
+        </w:rPr>
+        <w:t>alpha_to_int</w:t>
+      </w:r>
+      <w:proofErr w:type="spellEnd"/>
+      <w:r>
+        <w:rPr>
+          <w:i/>
+          <w:iCs/>
+          <w:lang w:val="en-US"/>
+        </w:rPr>
+        <w:t xml:space="preserve"> = {alpha ** i: i for i in </w:t>
+      </w:r>
+      <w:proofErr w:type="gramStart"/>
+      <w:r>
+        <w:rPr>
+          <w:i/>
+          <w:iCs/>
+          <w:lang w:val="en-US"/>
+        </w:rPr>
+        <w:t>range(</w:t>
+      </w:r>
+      <w:proofErr w:type="gramEnd"/>
+      <w:r>
+        <w:rPr>
+          <w:i/>
+          <w:iCs/>
+          <w:lang w:val="en-US"/>
+        </w:rPr>
+        <w:t>2 * t)}</w:t>
+      </w:r>
+    </w:p>
+    <w:p>
+      <w:pPr>
+        <w:pStyle w:val="ac"/>
+        <w:ind w:firstLine="0"/>
+        <w:jc w:val="left"/>
+        <w:rPr>
+          <w:i/>
+          <w:iCs/>
+          <w:lang w:val="en-US"/>
+        </w:rPr>
+      </w:pPr>
+      <w:proofErr w:type="spellStart"/>
+      <w:r>
+        <w:rPr>
+          <w:i/>
+          <w:iCs/>
+          <w:lang w:val="en-US"/>
+        </w:rPr>
+        <w:t>alpha_to_</w:t>
+      </w:r>
+      <w:proofErr w:type="gramStart"/>
+      <w:r>
+        <w:rPr>
+          <w:i/>
+          <w:iCs/>
+          <w:lang w:val="en-US"/>
+        </w:rPr>
+        <w:t>int</w:t>
+      </w:r>
+      <w:proofErr w:type="spellEnd"/>
+      <w:r>
+        <w:rPr>
+          <w:i/>
+          <w:iCs/>
+          <w:lang w:val="en-US"/>
+        </w:rPr>
+        <w:t>[</w:t>
+      </w:r>
+      <w:proofErr w:type="gramEnd"/>
+      <w:r>
+        <w:rPr>
+          <w:i/>
+          <w:iCs/>
+          <w:lang w:val="en-US"/>
+        </w:rPr>
+        <w:t>0] = 0</w:t>
+      </w:r>
+    </w:p>
+    <w:p>
+      <w:pPr>
+        <w:pStyle w:val="ac"/>
+        <w:ind w:firstLine="0"/>
+        <w:jc w:val="left"/>
+        <w:rPr>
+          <w:i/>
+          <w:iCs/>
+          <w:lang w:val="en-US"/>
+        </w:rPr>
+      </w:pPr>
+    </w:p>
+    <w:p>
+      <w:pPr>
+        <w:pStyle w:val="ac"/>
+        <w:ind w:firstLine="0"/>
+        <w:jc w:val="left"/>
+        <w:rPr>
+          <w:i/>
+          <w:iCs/>
+          <w:lang w:val="en-US"/>
+        </w:rPr>
+      </w:pPr>
+      <w:r>
+        <w:rPr>
+          <w:i/>
+          <w:iCs/>
+          <w:lang w:val="en-US"/>
+        </w:rPr>
+        <w:t># исходное сообщение</w:t>
+      </w:r>
+    </w:p>
+    <w:p>
+      <w:pPr>
+        <w:pStyle w:val="ac"/>
+        <w:ind w:firstLine="0"/>
+        <w:jc w:val="left"/>
+        <w:rPr>
+          <w:i/>
+          <w:iCs/>
+          <w:lang w:val="en-US"/>
+        </w:rPr>
+      </w:pPr>
+      <w:proofErr w:type="spellStart"/>
+      <w:r>
+        <w:rPr>
+          <w:i/>
+          <w:iCs/>
+          <w:lang w:val="en-US"/>
+        </w:rPr>
+        <w:t>message</w:t>
+      </w:r>
+      <w:proofErr w:type="spellEnd"/>
+      <w:r>
+        <w:rPr>
+          <w:i/>
+          <w:iCs/>
+          <w:lang w:val="en-US"/>
+        </w:rPr>
+        <w:t xml:space="preserve"> = [1, 0, 1, 0, 1]</w:t>
+      </w:r>
+    </w:p>
+    <w:p>
+      <w:pPr>
+        <w:pStyle w:val="ac"/>
+        <w:ind w:firstLine="0"/>
+        <w:jc w:val="left"/>
+        <w:rPr>
+          <w:i/>
+          <w:iCs/>
+          <w:lang w:val="en-US"/>
+        </w:rPr>
+      </w:pPr>
+    </w:p>
+    <w:p>
+      <w:pPr>
+        <w:pStyle w:val="ac"/>
+        <w:ind w:firstLine="0"/>
+        <w:jc w:val="left"/>
+        <w:rPr>
+          <w:i/>
+          <w:iCs/>
+          <w:lang w:val="en-US"/>
+        </w:rPr>
+      </w:pPr>
+      <w:r>
+        <w:rPr>
+          <w:i/>
+          <w:iCs/>
+          <w:lang w:val="en-US"/>
+        </w:rPr>
+        <w:t># кодирование сообщения</w:t>
+      </w:r>
+    </w:p>
+    <w:p>
+      <w:pPr>
+        <w:pStyle w:val="ac"/>
+        <w:ind w:firstLine="0"/>
+        <w:jc w:val="left"/>
+        <w:rPr>
+          <w:i/>
+          <w:iCs/>
+          <w:lang w:val="en-US"/>
+        </w:rPr>
+      </w:pPr>
+      <w:proofErr w:type="spellStart"/>
+      <w:proofErr w:type="gramStart"/>
+      <w:r>
+        <w:rPr>
+          <w:i/>
+          <w:iCs/>
+          <w:lang w:val="en-US"/>
+        </w:rPr>
+        <w:t>print</w:t>
+      </w:r>
+      <w:proofErr w:type="spellEnd"/>
+      <w:r>
+        <w:rPr>
+          <w:i/>
+          <w:iCs/>
+          <w:lang w:val="en-US"/>
+        </w:rPr>
+        <w:t>(</w:t>
+      </w:r>
+      <w:proofErr w:type="gramEnd"/>
+      <w:r>
+        <w:rPr>
+          <w:i/>
+          <w:iCs/>
+          <w:lang w:val="en-US"/>
+        </w:rPr>
+        <w:t xml:space="preserve">"Кодовое слово:", </w:t>
+      </w:r>
+      <w:proofErr w:type="spellStart"/>
+      <w:r>
+        <w:rPr>
+          <w:i/>
+          <w:iCs/>
+          <w:lang w:val="en-US"/>
+        </w:rPr>
+        <w:t>message</w:t>
+      </w:r>
+      <w:proofErr w:type="spellEnd"/>
+      <w:r>
+        <w:rPr>
+          <w:i/>
+          <w:iCs/>
+          <w:lang w:val="en-US"/>
+        </w:rPr>
+        <w:t>)</w:t>
+      </w:r>
+    </w:p>
+    <w:p>
+      <w:pPr>
+        <w:pStyle w:val="ac"/>
+        <w:ind w:firstLine="0"/>
+        <w:jc w:val="left"/>
+        <w:rPr>
+          <w:i/>
+          <w:iCs/>
+          <w:lang w:val="en-US"/>
+        </w:rPr>
+      </w:pPr>
+    </w:p>
+    <w:p>
+      <w:pPr>
+        <w:pStyle w:val="ac"/>
+        <w:ind w:firstLine="0"/>
+        <w:jc w:val="left"/>
+        <w:rPr>
+          <w:i/>
+          <w:iCs/>
+          <w:lang w:val="en-US"/>
+        </w:rPr>
+      </w:pPr>
+      <w:r>
+        <w:rPr>
+          <w:i/>
+          <w:iCs/>
+          <w:lang w:val="en-US"/>
+        </w:rPr>
+        <w:t># добавление ошибки в кодовое слово</w:t>
+      </w:r>
+    </w:p>
+    <w:p>
+      <w:pPr>
+        <w:pStyle w:val="ac"/>
+        <w:ind w:firstLine="0"/>
+        <w:jc w:val="left"/>
+        <w:rPr>
+          <w:i/>
+          <w:iCs/>
+          <w:lang w:val="en-US"/>
+        </w:rPr>
+      </w:pPr>
+      <w:proofErr w:type="spellStart"/>
+      <w:proofErr w:type="gramStart"/>
+      <w:r>
+        <w:rPr>
+          <w:i/>
+          <w:iCs/>
+          <w:lang w:val="en-US"/>
+        </w:rPr>
+        <w:t>codeword</w:t>
+      </w:r>
+      <w:proofErr w:type="spellEnd"/>
+      <w:r>
+        <w:rPr>
+          <w:i/>
+          <w:iCs/>
+          <w:lang w:val="en-US"/>
+        </w:rPr>
+        <w:t>[</w:t>
+      </w:r>
+      <w:proofErr w:type="gramEnd"/>
+      <w:r>
+        <w:rPr>
+          <w:i/>
+          <w:iCs/>
+          <w:lang w:val="en-US"/>
+        </w:rPr>
+        <w:t>3] = (</w:t>
+      </w:r>
+      <w:proofErr w:type="spellStart"/>
+      <w:r>
+        <w:rPr>
+          <w:i/>
+          <w:iCs/>
+          <w:lang w:val="en-US"/>
+        </w:rPr>
+        <w:t>codeword</w:t>
+      </w:r>
+      <w:proofErr w:type="spellEnd"/>
+      <w:r>
+        <w:rPr>
+          <w:i/>
+          <w:iCs/>
+          <w:lang w:val="en-US"/>
+        </w:rPr>
+        <w:t>[3] + 1) % 2</w:t>
+      </w:r>
+    </w:p>
+    <w:p>
+      <w:pPr>
+        <w:pStyle w:val="ac"/>
+        <w:ind w:firstLine="0"/>
+        <w:jc w:val="left"/>
+        <w:rPr>
+          <w:i/>
+          <w:iCs/>
+          <w:lang w:val="en-US"/>
+        </w:rPr>
+      </w:pPr>
+      <w:proofErr w:type="spellStart"/>
+      <w:proofErr w:type="gramStart"/>
+      <w:r>
+        <w:rPr>
+          <w:i/>
+          <w:iCs/>
+          <w:lang w:val="en-US"/>
+        </w:rPr>
+        <w:t>print</w:t>
+      </w:r>
+      <w:proofErr w:type="spellEnd"/>
+      <w:r>
+        <w:rPr>
+          <w:i/>
+          <w:iCs/>
+          <w:lang w:val="en-US"/>
+        </w:rPr>
+        <w:t>(</w:t>
+      </w:r>
+      <w:proofErr w:type="gramEnd"/>
+      <w:r>
+        <w:rPr>
+          <w:i/>
+          <w:iCs/>
+          <w:lang w:val="en-US"/>
+        </w:rPr>
+        <w:t xml:space="preserve">"Кодовое слово с ошибкой:", </w:t>
+      </w:r>
+      <w:proofErr w:type="spellStart"/>
+      <w:r>
+        <w:rPr>
+          <w:i/>
+          <w:iCs/>
+          <w:lang w:val="en-US"/>
+        </w:rPr>
+        <w:t>codeword</w:t>
+      </w:r>
+      <w:proofErr w:type="spellEnd"/>
+      <w:r>
+        <w:rPr>
+          <w:i/>
+          <w:iCs/>
+          <w:lang w:val="en-US"/>
+        </w:rPr>
+        <w:t>)</w:t>
+      </w:r>
+    </w:p>
+    <w:p>
+      <w:pPr>
+        <w:pStyle w:val="ac"/>
+        <w:ind w:firstLine="0"/>
+        <w:jc w:val="left"/>
+        <w:rPr>
+          <w:i/>
+          <w:iCs/>
+          <w:lang w:val="en-US"/>
+        </w:rPr>
+      </w:pPr>
+    </w:p>
+    <w:p>
+      <w:pPr>
+        <w:pStyle w:val="ac"/>
+        <w:ind w:firstLine="0"/>
+        <w:jc w:val="left"/>
+        <w:rPr>
+          <w:i/>
+          <w:iCs/>
+          <w:lang w:val="en-US"/>
+        </w:rPr>
+      </w:pPr>
+      <w:r>
+        <w:rPr>
+          <w:i/>
+          <w:iCs/>
+          <w:lang w:val="en-US"/>
+        </w:rPr>
+        <w:t># декодирование кодового слова</w:t>
+      </w:r>
+    </w:p>
+    <w:p>
+      <w:pPr>
+        <w:pStyle w:val="ac"/>
+        <w:ind w:firstLine="0"/>
+        <w:jc w:val="left"/>
+        <w:rPr>
+          <w:i/>
+          <w:iCs/>
+          <w:lang w:val="en-US"/>
+        </w:rPr>
+      </w:pPr>
+      <w:proofErr w:type="spellStart"/>
+      <w:r>
+        <w:rPr>
+          <w:i/>
+          <w:iCs/>
+          <w:lang w:val="en-US"/>
+        </w:rPr>
+        <w:t>decoded</w:t>
+      </w:r>
+      <w:proofErr w:type="spellEnd"/>
+      <w:r>
+        <w:rPr>
+          <w:i/>
+          <w:iCs/>
+          <w:lang w:val="en-US"/>
+        </w:rPr>
+        <w:t xml:space="preserve"> = </w:t>
+      </w:r>
+      <w:proofErr w:type="spellStart"/>
+      <w:r>
+        <w:rPr>
+          <w:i/>
+          <w:iCs/>
+          <w:lang w:val="en-US"/>
+        </w:rPr>
+        <w:t>bch_</w:t>
+      </w:r>
+      <w:proofErr w:type="gramStart"/>
+      <w:r>
+        <w:rPr>
+          <w:i/>
+          <w:iCs/>
+          <w:lang w:val="en-US"/>
+        </w:rPr>
+        <w:t>decode</w:t>
+      </w:r>
+      <w:proofErr w:type="spellEnd"/>
+      <w:r>
+        <w:rPr>
+          <w:i/>
+          <w:iCs/>
+          <w:lang w:val="en-US"/>
+        </w:rPr>
+        <w:t>(</w:t>
+      </w:r>
+      <w:proofErr w:type="spellStart"/>
+      <w:proofErr w:type="gramEnd"/>
+      <w:r>
+        <w:rPr>
+          <w:i/>
+          <w:iCs/>
+          <w:lang w:val="en-US"/>
+        </w:rPr>
+        <w:t>codeword</w:t>
+      </w:r>
+      <w:proofErr w:type="spellEnd"/>
+      <w:r>
+        <w:rPr>
+          <w:i/>
+          <w:iCs/>
+          <w:lang w:val="en-US"/>
+        </w:rPr>
+        <w:t xml:space="preserve">, t, </w:t>
+      </w:r>
+      <w:proofErr w:type="spellStart"/>
+      <w:r>
+        <w:rPr>
+          <w:i/>
+          <w:iCs/>
+          <w:lang w:val="en-US"/>
+        </w:rPr>
+        <w:t>alpha</w:t>
+      </w:r>
+      <w:proofErr w:type="spellEnd"/>
+      <w:r>
+        <w:rPr>
+          <w:i/>
+          <w:iCs/>
+          <w:lang w:val="en-US"/>
+        </w:rPr>
+        <w:t>)</w:t>
+      </w:r>
+    </w:p>
+    <w:p>
+      <w:pPr>
+        <w:pStyle w:val="ac"/>
+        <w:ind w:firstLine="0"/>
+        <w:jc w:val="left"/>
+        <w:rPr>
+          <w:i/>
+          <w:iCs/>
+          <w:lang w:val="en-US"/>
+        </w:rPr>
+      </w:pPr>
+      <w:proofErr w:type="spellStart"/>
+      <w:proofErr w:type="gramStart"/>
+      <w:r>
+        <w:rPr>
+          <w:i/>
+          <w:iCs/>
+          <w:lang w:val="en-US"/>
+        </w:rPr>
+        <w:t>print</w:t>
+      </w:r>
+      <w:proofErr w:type="spellEnd"/>
+      <w:r>
+        <w:rPr>
+          <w:i/>
+          <w:iCs/>
+          <w:lang w:val="en-US"/>
+        </w:rPr>
+        <w:t>(</w:t>
+      </w:r>
+      <w:proofErr w:type="gramEnd"/>
+      <w:r>
+        <w:rPr>
+          <w:i/>
+          <w:iCs/>
+          <w:lang w:val="en-US"/>
+        </w:rPr>
+        <w:t xml:space="preserve">"Декодированное сообщение:", </w:t>
+      </w:r>
+      <w:proofErr w:type="spellStart"/>
+      <w:r>
+        <w:rPr>
+          <w:i/>
+          <w:iCs/>
+          <w:lang w:val="en-US"/>
+        </w:rPr>
+        <w:t>message</w:t>
+      </w:r>
+      <w:proofErr w:type="spellEnd"/>
+      <w:r>
+        <w:rPr>
+          <w:i/>
+          <w:iCs/>
+          <w:lang w:val="en-US"/>
+        </w:rPr>
+        <w:t>)</w:t>
+      </w:r>
+    </w:p>
+    <w:p>
+      <w:pPr>
+        <w:pStyle w:val="ac"/>
+        <w:ind w:firstLine="0"/>
+        <w:jc w:val="left"/>
+        <w:rPr>
+          <w:i/>
+          <w:iCs/>
+          <w:lang w:val="en-US"/>
+        </w:rPr>
+      </w:pPr>
+    </w:p>
+    <w:p>
+      <w:pPr>
+        <w:pStyle w:val="ac"/>
+        <w:ind w:firstLine="0"/>
+        <w:jc w:val="left"/>
+        <w:rPr>
+          <w:i/>
+          <w:iCs/>
+          <w:lang w:val="en-US"/>
+        </w:rPr>
+      </w:pPr>
+    </w:p>
+    <w:p>
+      <w:pPr>
+        <w:pStyle w:val="ac"/>
+        <w:ind w:firstLine="0"/>
+        <w:jc w:val="left"/>
+        <w:rPr>
+          <w:i/>
+          <w:iCs/>
+          <w:lang w:val="en-US"/>
+        </w:rPr>
+      </w:pPr>
+      <w:proofErr w:type="spellStart"/>
+      <w:proofErr w:type="gramStart"/>
+      <w:r>
+        <w:rPr>
+          <w:i/>
+          <w:iCs/>
+          <w:lang w:val="en-US"/>
+        </w:rPr>
+        <w:t>print</w:t>
+      </w:r>
+      <w:proofErr w:type="spellEnd"/>
+      <w:r>
+        <w:rPr>
+          <w:i/>
+          <w:iCs/>
+          <w:lang w:val="en-US"/>
+        </w:rPr>
+        <w:t>(</w:t>
+      </w:r>
+      <w:proofErr w:type="gramEnd"/>
+      <w:r>
+        <w:rPr>
+          <w:i/>
+          <w:iCs/>
+          <w:lang w:val="en-US"/>
+        </w:rPr>
+        <w:t>"</w:t>
+      </w:r>
+      <w:proofErr w:type="spellStart"/>
+      <w:r>
+        <w:rPr>
+          <w:i/>
+          <w:iCs/>
+          <w:lang w:val="en-US"/>
+        </w:rPr>
+        <w:t>Байбекова</w:t>
+      </w:r>
+      <w:proofErr w:type="spellEnd"/>
+      <w:r>
+        <w:rPr>
+          <w:i/>
+          <w:iCs/>
+          <w:lang w:val="en-US"/>
+        </w:rPr>
+        <w:t xml:space="preserve"> Мария Владиславовна КМА")</w:t>
+      </w:r>
+    </w:p>
+    <w:p>
+      <w:pPr>
+        <w:pStyle w:val="ac"/>
+        <w:ind w:firstLine="0"/>
+        <w:jc w:val="left"/>
+        <w:rPr>
+          <w:i/>
+          <w:iCs/>
+          <w:lang w:val="en-US"/>
+        </w:rPr>
+      </w:pPr>
+      <w:proofErr w:type="gramStart"/>
+      <w:r>
+        <w:rPr>
+          <w:i/>
+          <w:iCs/>
+          <w:lang w:val="en-US"/>
+        </w:rPr>
+        <w:t>input(</w:t>
+      </w:r>
+      <w:proofErr w:type="gramEnd"/>
+      <w:r>
+        <w:rPr>
+          <w:i/>
+          <w:iCs/>
+          <w:lang w:val="en-US"/>
+        </w:rPr>
+        <w:t>"press enter for exit")</w:t>
+      </w:r>
+    </w:p>
+    <w:p>
+      <w:pPr>
         <w:pStyle w:val="1"/>
         <w:ind w:firstLine="0"/>
         <w:jc w:val="left"/>
+        <w:rPr>
+          <w:lang w:val="en-US"/>
+        </w:rPr>
       </w:pPr>
     </w:p>
     <w:p>
@@ -3210,7 +3984,11 @@
       </w:r>
       <w:proofErr w:type="spellEnd"/>
       <w:r>
-        <w:t xml:space="preserve"> (BCH кодов). Мы реализовали функцию для нахождения синдрома, которая позволяет определять, есть ли ошибки в переданном кодовом слове, и функцию для декодирования, которая позволяет исправить ошибки в переданном кодовом слове.</w:t>
+        <w:t xml:space="preserve"> (BCH кодов). Мы реализовали функцию для нахождения синдрома, которая </w:t>
+      </w:r>
+      <w:r>
+        <w:lastRenderedPageBreak/>
+        <w:t>позволяет определять, есть ли ошибки в переданном кодовом слове, и функцию для декодирования, которая позволяет исправить ошибки в переданном кодовом слове.</w:t>
       </w:r>
     </w:p>
     <w:p>

</xml_diff>